<commit_message>
Updated project doc and added process model diagram
</commit_message>
<xml_diff>
--- a/Project Details/Gym Management System.docx
+++ b/Project Details/Gym Management System.docx
@@ -3299,8 +3299,6 @@
         <w:lastRenderedPageBreak/>
         <w:t>Conclusion</w:t>
       </w:r>
-      <w:bookmarkStart w:id="0" w:name="_GoBack"/>
-      <w:bookmarkEnd w:id="0"/>
     </w:p>
     <w:p>
       <w:pPr>
@@ -3678,6 +3676,1346 @@
         </w:rPr>
         <w:t>The Gym Management System enhances gym efficiency by automating routine tasks and personalizing the member experience. With features such as attendance tracking, health monitoring, and tailored healthcare tips, the system benefits both gym owners and members. Future enhancements like mobile apps, wearables, and AI support will expand its usability and appeal.</w:t>
       </w:r>
+    </w:p>
+    <w:p>
+      <w:pPr>
+        <w:tabs>
+          <w:tab w:val="left" w:pos="1928"/>
+        </w:tabs>
+        <w:spacing w:after="0"/>
+        <w:jc w:val="both"/>
+        <w:rPr>
+          <w:rFonts w:ascii="Arial" w:hAnsi="Arial" w:cs="Arial"/>
+          <w:sz w:val="28"/>
+          <w:szCs w:val="28"/>
+        </w:rPr>
+      </w:pPr>
+    </w:p>
+    <w:p>
+      <w:pPr>
+        <w:tabs>
+          <w:tab w:val="left" w:pos="1928"/>
+        </w:tabs>
+        <w:spacing w:after="0"/>
+        <w:jc w:val="both"/>
+        <w:rPr>
+          <w:rFonts w:ascii="Arial" w:hAnsi="Arial" w:cs="Arial"/>
+          <w:sz w:val="28"/>
+          <w:szCs w:val="28"/>
+        </w:rPr>
+      </w:pPr>
+    </w:p>
+    <w:p>
+      <w:pPr>
+        <w:tabs>
+          <w:tab w:val="left" w:pos="1928"/>
+        </w:tabs>
+        <w:spacing w:after="0"/>
+        <w:jc w:val="both"/>
+        <w:rPr>
+          <w:rFonts w:ascii="Arial" w:hAnsi="Arial" w:cs="Arial"/>
+          <w:sz w:val="28"/>
+          <w:szCs w:val="28"/>
+        </w:rPr>
+      </w:pPr>
+    </w:p>
+    <w:p>
+      <w:pPr>
+        <w:tabs>
+          <w:tab w:val="left" w:pos="1928"/>
+        </w:tabs>
+        <w:spacing w:after="0"/>
+        <w:jc w:val="both"/>
+        <w:rPr>
+          <w:rFonts w:ascii="Arial" w:hAnsi="Arial" w:cs="Arial"/>
+          <w:sz w:val="28"/>
+          <w:szCs w:val="28"/>
+        </w:rPr>
+      </w:pPr>
+    </w:p>
+    <w:p>
+      <w:pPr>
+        <w:tabs>
+          <w:tab w:val="left" w:pos="1928"/>
+        </w:tabs>
+        <w:spacing w:after="0"/>
+        <w:jc w:val="both"/>
+        <w:rPr>
+          <w:rFonts w:ascii="Arial" w:hAnsi="Arial" w:cs="Arial"/>
+          <w:sz w:val="28"/>
+          <w:szCs w:val="28"/>
+        </w:rPr>
+      </w:pPr>
+    </w:p>
+    <w:p>
+      <w:pPr>
+        <w:tabs>
+          <w:tab w:val="left" w:pos="1928"/>
+        </w:tabs>
+        <w:spacing w:after="0"/>
+        <w:jc w:val="both"/>
+        <w:rPr>
+          <w:rFonts w:ascii="Arial" w:hAnsi="Arial" w:cs="Arial"/>
+          <w:sz w:val="28"/>
+          <w:szCs w:val="28"/>
+        </w:rPr>
+      </w:pPr>
+    </w:p>
+    <w:p>
+      <w:pPr>
+        <w:tabs>
+          <w:tab w:val="left" w:pos="1928"/>
+        </w:tabs>
+        <w:spacing w:after="0"/>
+        <w:jc w:val="both"/>
+        <w:rPr>
+          <w:rFonts w:ascii="Arial" w:hAnsi="Arial" w:cs="Arial"/>
+          <w:sz w:val="28"/>
+          <w:szCs w:val="28"/>
+        </w:rPr>
+      </w:pPr>
+    </w:p>
+    <w:p>
+      <w:pPr>
+        <w:tabs>
+          <w:tab w:val="left" w:pos="1928"/>
+        </w:tabs>
+        <w:spacing w:after="0"/>
+        <w:jc w:val="both"/>
+        <w:rPr>
+          <w:rFonts w:ascii="Arial" w:hAnsi="Arial" w:cs="Arial"/>
+          <w:sz w:val="28"/>
+          <w:szCs w:val="28"/>
+        </w:rPr>
+      </w:pPr>
+    </w:p>
+    <w:p>
+      <w:pPr>
+        <w:tabs>
+          <w:tab w:val="left" w:pos="1928"/>
+        </w:tabs>
+        <w:spacing w:after="0"/>
+        <w:jc w:val="both"/>
+        <w:rPr>
+          <w:rFonts w:ascii="Arial" w:hAnsi="Arial" w:cs="Arial"/>
+          <w:b/>
+          <w:sz w:val="28"/>
+          <w:szCs w:val="28"/>
+        </w:rPr>
+      </w:pPr>
+      <w:r>
+        <w:rPr>
+          <w:rFonts w:ascii="Arial" w:hAnsi="Arial" w:cs="Arial"/>
+          <w:noProof/>
+          <w:sz w:val="28"/>
+          <w:szCs w:val="28"/>
+          <w:lang w:val="en-GB" w:eastAsia="en-GB"/>
+        </w:rPr>
+        <w:lastRenderedPageBreak/>
+        <w:drawing>
+          <wp:anchor distT="0" distB="0" distL="114300" distR="114300" simplePos="0" relativeHeight="251659264" behindDoc="0" locked="0" layoutInCell="1" allowOverlap="1" wp14:anchorId="40FA54DE" wp14:editId="5E969406">
+            <wp:simplePos x="0" y="0"/>
+            <wp:positionH relativeFrom="margin">
+              <wp:posOffset>-1270</wp:posOffset>
+            </wp:positionH>
+            <wp:positionV relativeFrom="paragraph">
+              <wp:posOffset>3876040</wp:posOffset>
+            </wp:positionV>
+            <wp:extent cx="5943600" cy="3343275"/>
+            <wp:effectExtent l="0" t="0" r="0" b="9525"/>
+            <wp:wrapThrough wrapText="bothSides">
+              <wp:wrapPolygon edited="0">
+                <wp:start x="0" y="0"/>
+                <wp:lineTo x="0" y="21538"/>
+                <wp:lineTo x="21531" y="21538"/>
+                <wp:lineTo x="21531" y="0"/>
+                <wp:lineTo x="0" y="0"/>
+              </wp:wrapPolygon>
+            </wp:wrapThrough>
+            <wp:docPr id="2" name="Picture 2"/>
+            <wp:cNvGraphicFramePr>
+              <a:graphicFrameLocks xmlns:a="http://schemas.openxmlformats.org/drawingml/2006/main" noChangeAspect="1"/>
+            </wp:cNvGraphicFramePr>
+            <a:graphic xmlns:a="http://schemas.openxmlformats.org/drawingml/2006/main">
+              <a:graphicData uri="http://schemas.openxmlformats.org/drawingml/2006/picture">
+                <pic:pic xmlns:pic="http://schemas.openxmlformats.org/drawingml/2006/picture">
+                  <pic:nvPicPr>
+                    <pic:cNvPr id="2" name="Theme2.png"/>
+                    <pic:cNvPicPr/>
+                  </pic:nvPicPr>
+                  <pic:blipFill>
+                    <a:blip r:embed="rId6" cstate="print">
+                      <a:extLst>
+                        <a:ext uri="{28A0092B-C50C-407E-A947-70E740481C1C}">
+                          <a14:useLocalDpi xmlns:a14="http://schemas.microsoft.com/office/drawing/2010/main" val="0"/>
+                        </a:ext>
+                      </a:extLst>
+                    </a:blip>
+                    <a:stretch>
+                      <a:fillRect/>
+                    </a:stretch>
+                  </pic:blipFill>
+                  <pic:spPr>
+                    <a:xfrm>
+                      <a:off x="0" y="0"/>
+                      <a:ext cx="5943600" cy="3343275"/>
+                    </a:xfrm>
+                    <a:prstGeom prst="rect">
+                      <a:avLst/>
+                    </a:prstGeom>
+                  </pic:spPr>
+                </pic:pic>
+              </a:graphicData>
+            </a:graphic>
+            <wp14:sizeRelH relativeFrom="page">
+              <wp14:pctWidth>0</wp14:pctWidth>
+            </wp14:sizeRelH>
+            <wp14:sizeRelV relativeFrom="page">
+              <wp14:pctHeight>0</wp14:pctHeight>
+            </wp14:sizeRelV>
+          </wp:anchor>
+        </w:drawing>
+      </w:r>
+      <w:r>
+        <w:rPr>
+          <w:rFonts w:ascii="Arial" w:hAnsi="Arial" w:cs="Arial"/>
+          <w:noProof/>
+          <w:sz w:val="28"/>
+          <w:szCs w:val="28"/>
+          <w:lang w:val="en-GB" w:eastAsia="en-GB"/>
+        </w:rPr>
+        <w:drawing>
+          <wp:anchor distT="0" distB="0" distL="114300" distR="114300" simplePos="0" relativeHeight="251658240" behindDoc="0" locked="0" layoutInCell="1" allowOverlap="1" wp14:anchorId="2B891991" wp14:editId="45A69908">
+            <wp:simplePos x="0" y="0"/>
+            <wp:positionH relativeFrom="margin">
+              <wp:align>right</wp:align>
+            </wp:positionH>
+            <wp:positionV relativeFrom="paragraph">
+              <wp:posOffset>408434</wp:posOffset>
+            </wp:positionV>
+            <wp:extent cx="5943600" cy="3244850"/>
+            <wp:effectExtent l="0" t="0" r="0" b="0"/>
+            <wp:wrapThrough wrapText="bothSides">
+              <wp:wrapPolygon edited="0">
+                <wp:start x="0" y="0"/>
+                <wp:lineTo x="0" y="21431"/>
+                <wp:lineTo x="21531" y="21431"/>
+                <wp:lineTo x="21531" y="0"/>
+                <wp:lineTo x="0" y="0"/>
+              </wp:wrapPolygon>
+            </wp:wrapThrough>
+            <wp:docPr id="1" name="Picture 1"/>
+            <wp:cNvGraphicFramePr>
+              <a:graphicFrameLocks xmlns:a="http://schemas.openxmlformats.org/drawingml/2006/main" noChangeAspect="1"/>
+            </wp:cNvGraphicFramePr>
+            <a:graphic xmlns:a="http://schemas.openxmlformats.org/drawingml/2006/main">
+              <a:graphicData uri="http://schemas.openxmlformats.org/drawingml/2006/picture">
+                <pic:pic xmlns:pic="http://schemas.openxmlformats.org/drawingml/2006/picture">
+                  <pic:nvPicPr>
+                    <pic:cNvPr id="1" name="Login.png"/>
+                    <pic:cNvPicPr/>
+                  </pic:nvPicPr>
+                  <pic:blipFill>
+                    <a:blip r:embed="rId7" cstate="print">
+                      <a:extLst>
+                        <a:ext uri="{28A0092B-C50C-407E-A947-70E740481C1C}">
+                          <a14:useLocalDpi xmlns:a14="http://schemas.microsoft.com/office/drawing/2010/main" val="0"/>
+                        </a:ext>
+                      </a:extLst>
+                    </a:blip>
+                    <a:stretch>
+                      <a:fillRect/>
+                    </a:stretch>
+                  </pic:blipFill>
+                  <pic:spPr>
+                    <a:xfrm>
+                      <a:off x="0" y="0"/>
+                      <a:ext cx="5943600" cy="3244850"/>
+                    </a:xfrm>
+                    <a:prstGeom prst="rect">
+                      <a:avLst/>
+                    </a:prstGeom>
+                  </pic:spPr>
+                </pic:pic>
+              </a:graphicData>
+            </a:graphic>
+            <wp14:sizeRelH relativeFrom="page">
+              <wp14:pctWidth>0</wp14:pctWidth>
+            </wp14:sizeRelH>
+            <wp14:sizeRelV relativeFrom="page">
+              <wp14:pctHeight>0</wp14:pctHeight>
+            </wp14:sizeRelV>
+          </wp:anchor>
+        </w:drawing>
+      </w:r>
+      <w:r>
+        <w:rPr>
+          <w:rFonts w:ascii="Arial" w:hAnsi="Arial" w:cs="Arial"/>
+          <w:b/>
+          <w:sz w:val="28"/>
+          <w:szCs w:val="28"/>
+        </w:rPr>
+        <w:t>P</w:t>
+      </w:r>
+      <w:r>
+        <w:rPr>
+          <w:rFonts w:ascii="Arial" w:hAnsi="Arial" w:cs="Arial"/>
+          <w:b/>
+          <w:sz w:val="28"/>
+          <w:szCs w:val="28"/>
+        </w:rPr>
+        <w:t>roject Screenshots</w:t>
+      </w:r>
+    </w:p>
+    <w:p>
+      <w:pPr>
+        <w:tabs>
+          <w:tab w:val="left" w:pos="1928"/>
+        </w:tabs>
+        <w:spacing w:after="0"/>
+        <w:jc w:val="both"/>
+        <w:rPr>
+          <w:rFonts w:ascii="Arial" w:hAnsi="Arial" w:cs="Arial"/>
+          <w:sz w:val="28"/>
+          <w:szCs w:val="28"/>
+        </w:rPr>
+      </w:pPr>
+      <w:r>
+        <w:rPr>
+          <w:rFonts w:ascii="Arial" w:hAnsi="Arial" w:cs="Arial"/>
+          <w:noProof/>
+          <w:sz w:val="28"/>
+          <w:szCs w:val="28"/>
+          <w:lang w:val="en-GB" w:eastAsia="en-GB"/>
+        </w:rPr>
+        <w:lastRenderedPageBreak/>
+        <w:drawing>
+          <wp:anchor distT="0" distB="0" distL="114300" distR="114300" simplePos="0" relativeHeight="251660288" behindDoc="0" locked="0" layoutInCell="1" allowOverlap="1" wp14:anchorId="1B3C30B2" wp14:editId="6F24CE90">
+            <wp:simplePos x="0" y="0"/>
+            <wp:positionH relativeFrom="margin">
+              <wp:align>left</wp:align>
+            </wp:positionH>
+            <wp:positionV relativeFrom="paragraph">
+              <wp:posOffset>0</wp:posOffset>
+            </wp:positionV>
+            <wp:extent cx="5115560" cy="5454650"/>
+            <wp:effectExtent l="0" t="0" r="8890" b="0"/>
+            <wp:wrapThrough wrapText="bothSides">
+              <wp:wrapPolygon edited="0">
+                <wp:start x="0" y="0"/>
+                <wp:lineTo x="0" y="21499"/>
+                <wp:lineTo x="21557" y="21499"/>
+                <wp:lineTo x="21557" y="0"/>
+                <wp:lineTo x="0" y="0"/>
+              </wp:wrapPolygon>
+            </wp:wrapThrough>
+            <wp:docPr id="10" name="Picture 10"/>
+            <wp:cNvGraphicFramePr>
+              <a:graphicFrameLocks xmlns:a="http://schemas.openxmlformats.org/drawingml/2006/main" noChangeAspect="1"/>
+            </wp:cNvGraphicFramePr>
+            <a:graphic xmlns:a="http://schemas.openxmlformats.org/drawingml/2006/main">
+              <a:graphicData uri="http://schemas.openxmlformats.org/drawingml/2006/picture">
+                <pic:pic xmlns:pic="http://schemas.openxmlformats.org/drawingml/2006/picture">
+                  <pic:nvPicPr>
+                    <pic:cNvPr id="10" name="GmailVeri.jpg"/>
+                    <pic:cNvPicPr/>
+                  </pic:nvPicPr>
+                  <pic:blipFill>
+                    <a:blip r:embed="rId8">
+                      <a:extLst>
+                        <a:ext uri="{28A0092B-C50C-407E-A947-70E740481C1C}">
+                          <a14:useLocalDpi xmlns:a14="http://schemas.microsoft.com/office/drawing/2010/main" val="0"/>
+                        </a:ext>
+                      </a:extLst>
+                    </a:blip>
+                    <a:stretch>
+                      <a:fillRect/>
+                    </a:stretch>
+                  </pic:blipFill>
+                  <pic:spPr>
+                    <a:xfrm>
+                      <a:off x="0" y="0"/>
+                      <a:ext cx="5115560" cy="5454650"/>
+                    </a:xfrm>
+                    <a:prstGeom prst="rect">
+                      <a:avLst/>
+                    </a:prstGeom>
+                  </pic:spPr>
+                </pic:pic>
+              </a:graphicData>
+            </a:graphic>
+            <wp14:sizeRelH relativeFrom="page">
+              <wp14:pctWidth>0</wp14:pctWidth>
+            </wp14:sizeRelH>
+            <wp14:sizeRelV relativeFrom="page">
+              <wp14:pctHeight>0</wp14:pctHeight>
+            </wp14:sizeRelV>
+          </wp:anchor>
+        </w:drawing>
+      </w:r>
+      <w:r>
+        <w:rPr>
+          <w:rFonts w:ascii="Arial" w:hAnsi="Arial" w:cs="Arial"/>
+          <w:noProof/>
+          <w:sz w:val="28"/>
+          <w:szCs w:val="28"/>
+          <w:lang w:val="en-GB" w:eastAsia="en-GB"/>
+        </w:rPr>
+        <w:drawing>
+          <wp:inline distT="0" distB="0" distL="0" distR="0">
+            <wp:extent cx="5943600" cy="3343275"/>
+            <wp:effectExtent l="0" t="0" r="0" b="9525"/>
+            <wp:docPr id="11" name="Picture 11"/>
+            <wp:cNvGraphicFramePr>
+              <a:graphicFrameLocks xmlns:a="http://schemas.openxmlformats.org/drawingml/2006/main" noChangeAspect="1"/>
+            </wp:cNvGraphicFramePr>
+            <a:graphic xmlns:a="http://schemas.openxmlformats.org/drawingml/2006/main">
+              <a:graphicData uri="http://schemas.openxmlformats.org/drawingml/2006/picture">
+                <pic:pic xmlns:pic="http://schemas.openxmlformats.org/drawingml/2006/picture">
+                  <pic:nvPicPr>
+                    <pic:cNvPr id="11" name="Register_User.png"/>
+                    <pic:cNvPicPr/>
+                  </pic:nvPicPr>
+                  <pic:blipFill>
+                    <a:blip r:embed="rId9" cstate="print">
+                      <a:extLst>
+                        <a:ext uri="{28A0092B-C50C-407E-A947-70E740481C1C}">
+                          <a14:useLocalDpi xmlns:a14="http://schemas.microsoft.com/office/drawing/2010/main" val="0"/>
+                        </a:ext>
+                      </a:extLst>
+                    </a:blip>
+                    <a:stretch>
+                      <a:fillRect/>
+                    </a:stretch>
+                  </pic:blipFill>
+                  <pic:spPr>
+                    <a:xfrm>
+                      <a:off x="0" y="0"/>
+                      <a:ext cx="5943600" cy="3343275"/>
+                    </a:xfrm>
+                    <a:prstGeom prst="rect">
+                      <a:avLst/>
+                    </a:prstGeom>
+                  </pic:spPr>
+                </pic:pic>
+              </a:graphicData>
+            </a:graphic>
+          </wp:inline>
+        </w:drawing>
+      </w:r>
+      <w:r>
+        <w:rPr>
+          <w:rFonts w:ascii="Arial" w:hAnsi="Arial" w:cs="Arial"/>
+          <w:noProof/>
+          <w:sz w:val="28"/>
+          <w:szCs w:val="28"/>
+          <w:lang w:val="en-GB" w:eastAsia="en-GB"/>
+        </w:rPr>
+        <w:lastRenderedPageBreak/>
+        <w:drawing>
+          <wp:inline distT="0" distB="0" distL="0" distR="0" wp14:anchorId="57C82E99" wp14:editId="35B085D0">
+            <wp:extent cx="5943600" cy="3343275"/>
+            <wp:effectExtent l="0" t="0" r="0" b="9525"/>
+            <wp:docPr id="12" name="Picture 12"/>
+            <wp:cNvGraphicFramePr>
+              <a:graphicFrameLocks xmlns:a="http://schemas.openxmlformats.org/drawingml/2006/main" noChangeAspect="1"/>
+            </wp:cNvGraphicFramePr>
+            <a:graphic xmlns:a="http://schemas.openxmlformats.org/drawingml/2006/main">
+              <a:graphicData uri="http://schemas.openxmlformats.org/drawingml/2006/picture">
+                <pic:pic xmlns:pic="http://schemas.openxmlformats.org/drawingml/2006/picture">
+                  <pic:nvPicPr>
+                    <pic:cNvPr id="12" name="Registration.png"/>
+                    <pic:cNvPicPr/>
+                  </pic:nvPicPr>
+                  <pic:blipFill>
+                    <a:blip r:embed="rId10" cstate="print">
+                      <a:extLst>
+                        <a:ext uri="{28A0092B-C50C-407E-A947-70E740481C1C}">
+                          <a14:useLocalDpi xmlns:a14="http://schemas.microsoft.com/office/drawing/2010/main" val="0"/>
+                        </a:ext>
+                      </a:extLst>
+                    </a:blip>
+                    <a:stretch>
+                      <a:fillRect/>
+                    </a:stretch>
+                  </pic:blipFill>
+                  <pic:spPr>
+                    <a:xfrm>
+                      <a:off x="0" y="0"/>
+                      <a:ext cx="5943600" cy="3343275"/>
+                    </a:xfrm>
+                    <a:prstGeom prst="rect">
+                      <a:avLst/>
+                    </a:prstGeom>
+                  </pic:spPr>
+                </pic:pic>
+              </a:graphicData>
+            </a:graphic>
+          </wp:inline>
+        </w:drawing>
+      </w:r>
+      <w:r>
+        <w:rPr>
+          <w:rFonts w:ascii="Arial" w:hAnsi="Arial" w:cs="Arial"/>
+          <w:noProof/>
+          <w:sz w:val="28"/>
+          <w:szCs w:val="28"/>
+          <w:lang w:val="en-GB" w:eastAsia="en-GB"/>
+        </w:rPr>
+        <w:drawing>
+          <wp:inline distT="0" distB="0" distL="0" distR="0" wp14:anchorId="74C3B233" wp14:editId="12985028">
+            <wp:extent cx="5943600" cy="3343275"/>
+            <wp:effectExtent l="0" t="0" r="0" b="9525"/>
+            <wp:docPr id="13" name="Picture 13"/>
+            <wp:cNvGraphicFramePr>
+              <a:graphicFrameLocks xmlns:a="http://schemas.openxmlformats.org/drawingml/2006/main" noChangeAspect="1"/>
+            </wp:cNvGraphicFramePr>
+            <a:graphic xmlns:a="http://schemas.openxmlformats.org/drawingml/2006/main">
+              <a:graphicData uri="http://schemas.openxmlformats.org/drawingml/2006/picture">
+                <pic:pic xmlns:pic="http://schemas.openxmlformats.org/drawingml/2006/picture">
+                  <pic:nvPicPr>
+                    <pic:cNvPr id="13" name="RegSucc.png"/>
+                    <pic:cNvPicPr/>
+                  </pic:nvPicPr>
+                  <pic:blipFill>
+                    <a:blip r:embed="rId11" cstate="print">
+                      <a:extLst>
+                        <a:ext uri="{28A0092B-C50C-407E-A947-70E740481C1C}">
+                          <a14:useLocalDpi xmlns:a14="http://schemas.microsoft.com/office/drawing/2010/main" val="0"/>
+                        </a:ext>
+                      </a:extLst>
+                    </a:blip>
+                    <a:stretch>
+                      <a:fillRect/>
+                    </a:stretch>
+                  </pic:blipFill>
+                  <pic:spPr>
+                    <a:xfrm>
+                      <a:off x="0" y="0"/>
+                      <a:ext cx="5943600" cy="3343275"/>
+                    </a:xfrm>
+                    <a:prstGeom prst="rect">
+                      <a:avLst/>
+                    </a:prstGeom>
+                  </pic:spPr>
+                </pic:pic>
+              </a:graphicData>
+            </a:graphic>
+          </wp:inline>
+        </w:drawing>
+      </w:r>
+      <w:r>
+        <w:rPr>
+          <w:rFonts w:ascii="Arial" w:hAnsi="Arial" w:cs="Arial"/>
+          <w:noProof/>
+          <w:sz w:val="28"/>
+          <w:szCs w:val="28"/>
+          <w:lang w:val="en-GB" w:eastAsia="en-GB"/>
+        </w:rPr>
+        <w:lastRenderedPageBreak/>
+        <w:drawing>
+          <wp:inline distT="0" distB="0" distL="0" distR="0" wp14:anchorId="7847CB4C" wp14:editId="754F085C">
+            <wp:extent cx="5943600" cy="3343275"/>
+            <wp:effectExtent l="0" t="0" r="0" b="9525"/>
+            <wp:docPr id="14" name="Picture 14"/>
+            <wp:cNvGraphicFramePr>
+              <a:graphicFrameLocks xmlns:a="http://schemas.openxmlformats.org/drawingml/2006/main" noChangeAspect="1"/>
+            </wp:cNvGraphicFramePr>
+            <a:graphic xmlns:a="http://schemas.openxmlformats.org/drawingml/2006/main">
+              <a:graphicData uri="http://schemas.openxmlformats.org/drawingml/2006/picture">
+                <pic:pic xmlns:pic="http://schemas.openxmlformats.org/drawingml/2006/picture">
+                  <pic:nvPicPr>
+                    <pic:cNvPr id="14" name="RegVERIFY.png"/>
+                    <pic:cNvPicPr/>
+                  </pic:nvPicPr>
+                  <pic:blipFill>
+                    <a:blip r:embed="rId12" cstate="print">
+                      <a:extLst>
+                        <a:ext uri="{28A0092B-C50C-407E-A947-70E740481C1C}">
+                          <a14:useLocalDpi xmlns:a14="http://schemas.microsoft.com/office/drawing/2010/main" val="0"/>
+                        </a:ext>
+                      </a:extLst>
+                    </a:blip>
+                    <a:stretch>
+                      <a:fillRect/>
+                    </a:stretch>
+                  </pic:blipFill>
+                  <pic:spPr>
+                    <a:xfrm>
+                      <a:off x="0" y="0"/>
+                      <a:ext cx="5943600" cy="3343275"/>
+                    </a:xfrm>
+                    <a:prstGeom prst="rect">
+                      <a:avLst/>
+                    </a:prstGeom>
+                  </pic:spPr>
+                </pic:pic>
+              </a:graphicData>
+            </a:graphic>
+          </wp:inline>
+        </w:drawing>
+      </w:r>
+      <w:r>
+        <w:rPr>
+          <w:rFonts w:ascii="Arial" w:hAnsi="Arial" w:cs="Arial"/>
+          <w:noProof/>
+          <w:sz w:val="28"/>
+          <w:szCs w:val="28"/>
+          <w:lang w:val="en-GB" w:eastAsia="en-GB"/>
+        </w:rPr>
+        <w:drawing>
+          <wp:inline distT="0" distB="0" distL="0" distR="0">
+            <wp:extent cx="5943600" cy="3343275"/>
+            <wp:effectExtent l="0" t="0" r="0" b="9525"/>
+            <wp:docPr id="16" name="Picture 16"/>
+            <wp:cNvGraphicFramePr>
+              <a:graphicFrameLocks xmlns:a="http://schemas.openxmlformats.org/drawingml/2006/main" noChangeAspect="1"/>
+            </wp:cNvGraphicFramePr>
+            <a:graphic xmlns:a="http://schemas.openxmlformats.org/drawingml/2006/main">
+              <a:graphicData uri="http://schemas.openxmlformats.org/drawingml/2006/picture">
+                <pic:pic xmlns:pic="http://schemas.openxmlformats.org/drawingml/2006/picture">
+                  <pic:nvPicPr>
+                    <pic:cNvPr id="16" name="Account Updated.png"/>
+                    <pic:cNvPicPr/>
+                  </pic:nvPicPr>
+                  <pic:blipFill>
+                    <a:blip r:embed="rId13" cstate="print">
+                      <a:extLst>
+                        <a:ext uri="{28A0092B-C50C-407E-A947-70E740481C1C}">
+                          <a14:useLocalDpi xmlns:a14="http://schemas.microsoft.com/office/drawing/2010/main" val="0"/>
+                        </a:ext>
+                      </a:extLst>
+                    </a:blip>
+                    <a:stretch>
+                      <a:fillRect/>
+                    </a:stretch>
+                  </pic:blipFill>
+                  <pic:spPr>
+                    <a:xfrm>
+                      <a:off x="0" y="0"/>
+                      <a:ext cx="5943600" cy="3343275"/>
+                    </a:xfrm>
+                    <a:prstGeom prst="rect">
+                      <a:avLst/>
+                    </a:prstGeom>
+                  </pic:spPr>
+                </pic:pic>
+              </a:graphicData>
+            </a:graphic>
+          </wp:inline>
+        </w:drawing>
+      </w:r>
+      <w:r>
+        <w:rPr>
+          <w:rFonts w:ascii="Arial" w:hAnsi="Arial" w:cs="Arial"/>
+          <w:noProof/>
+          <w:sz w:val="28"/>
+          <w:szCs w:val="28"/>
+          <w:lang w:val="en-GB" w:eastAsia="en-GB"/>
+        </w:rPr>
+        <w:lastRenderedPageBreak/>
+        <w:drawing>
+          <wp:inline distT="0" distB="0" distL="0" distR="0">
+            <wp:extent cx="5943600" cy="3343275"/>
+            <wp:effectExtent l="0" t="0" r="0" b="9525"/>
+            <wp:docPr id="17" name="Picture 17"/>
+            <wp:cNvGraphicFramePr>
+              <a:graphicFrameLocks xmlns:a="http://schemas.openxmlformats.org/drawingml/2006/main" noChangeAspect="1"/>
+            </wp:cNvGraphicFramePr>
+            <a:graphic xmlns:a="http://schemas.openxmlformats.org/drawingml/2006/main">
+              <a:graphicData uri="http://schemas.openxmlformats.org/drawingml/2006/picture">
+                <pic:pic xmlns:pic="http://schemas.openxmlformats.org/drawingml/2006/picture">
+                  <pic:nvPicPr>
+                    <pic:cNvPr id="17" name="ProfileUPDATED.png"/>
+                    <pic:cNvPicPr/>
+                  </pic:nvPicPr>
+                  <pic:blipFill>
+                    <a:blip r:embed="rId14" cstate="print">
+                      <a:extLst>
+                        <a:ext uri="{28A0092B-C50C-407E-A947-70E740481C1C}">
+                          <a14:useLocalDpi xmlns:a14="http://schemas.microsoft.com/office/drawing/2010/main" val="0"/>
+                        </a:ext>
+                      </a:extLst>
+                    </a:blip>
+                    <a:stretch>
+                      <a:fillRect/>
+                    </a:stretch>
+                  </pic:blipFill>
+                  <pic:spPr>
+                    <a:xfrm>
+                      <a:off x="0" y="0"/>
+                      <a:ext cx="5943600" cy="3343275"/>
+                    </a:xfrm>
+                    <a:prstGeom prst="rect">
+                      <a:avLst/>
+                    </a:prstGeom>
+                  </pic:spPr>
+                </pic:pic>
+              </a:graphicData>
+            </a:graphic>
+          </wp:inline>
+        </w:drawing>
+      </w:r>
+      <w:r>
+        <w:rPr>
+          <w:rFonts w:ascii="Arial" w:hAnsi="Arial" w:cs="Arial"/>
+          <w:noProof/>
+          <w:sz w:val="28"/>
+          <w:szCs w:val="28"/>
+          <w:lang w:val="en-GB" w:eastAsia="en-GB"/>
+        </w:rPr>
+        <w:drawing>
+          <wp:inline distT="0" distB="0" distL="0" distR="0">
+            <wp:extent cx="5943600" cy="3343275"/>
+            <wp:effectExtent l="0" t="0" r="0" b="9525"/>
+            <wp:docPr id="19" name="Picture 19"/>
+            <wp:cNvGraphicFramePr>
+              <a:graphicFrameLocks xmlns:a="http://schemas.openxmlformats.org/drawingml/2006/main" noChangeAspect="1"/>
+            </wp:cNvGraphicFramePr>
+            <a:graphic xmlns:a="http://schemas.openxmlformats.org/drawingml/2006/main">
+              <a:graphicData uri="http://schemas.openxmlformats.org/drawingml/2006/picture">
+                <pic:pic xmlns:pic="http://schemas.openxmlformats.org/drawingml/2006/picture">
+                  <pic:nvPicPr>
+                    <pic:cNvPr id="19" name="ChoosePlan.png"/>
+                    <pic:cNvPicPr/>
+                  </pic:nvPicPr>
+                  <pic:blipFill>
+                    <a:blip r:embed="rId15" cstate="print">
+                      <a:extLst>
+                        <a:ext uri="{28A0092B-C50C-407E-A947-70E740481C1C}">
+                          <a14:useLocalDpi xmlns:a14="http://schemas.microsoft.com/office/drawing/2010/main" val="0"/>
+                        </a:ext>
+                      </a:extLst>
+                    </a:blip>
+                    <a:stretch>
+                      <a:fillRect/>
+                    </a:stretch>
+                  </pic:blipFill>
+                  <pic:spPr>
+                    <a:xfrm>
+                      <a:off x="0" y="0"/>
+                      <a:ext cx="5943600" cy="3343275"/>
+                    </a:xfrm>
+                    <a:prstGeom prst="rect">
+                      <a:avLst/>
+                    </a:prstGeom>
+                  </pic:spPr>
+                </pic:pic>
+              </a:graphicData>
+            </a:graphic>
+          </wp:inline>
+        </w:drawing>
+      </w:r>
+      <w:r>
+        <w:rPr>
+          <w:rFonts w:ascii="Arial" w:hAnsi="Arial" w:cs="Arial"/>
+          <w:noProof/>
+          <w:sz w:val="28"/>
+          <w:szCs w:val="28"/>
+          <w:lang w:val="en-GB" w:eastAsia="en-GB"/>
+        </w:rPr>
+        <w:lastRenderedPageBreak/>
+        <w:drawing>
+          <wp:inline distT="0" distB="0" distL="0" distR="0">
+            <wp:extent cx="5943600" cy="3343275"/>
+            <wp:effectExtent l="0" t="0" r="0" b="9525"/>
+            <wp:docPr id="21" name="Picture 21"/>
+            <wp:cNvGraphicFramePr>
+              <a:graphicFrameLocks xmlns:a="http://schemas.openxmlformats.org/drawingml/2006/main" noChangeAspect="1"/>
+            </wp:cNvGraphicFramePr>
+            <a:graphic xmlns:a="http://schemas.openxmlformats.org/drawingml/2006/main">
+              <a:graphicData uri="http://schemas.openxmlformats.org/drawingml/2006/picture">
+                <pic:pic xmlns:pic="http://schemas.openxmlformats.org/drawingml/2006/picture">
+                  <pic:nvPicPr>
+                    <pic:cNvPr id="21" name="NotiCHECK.png"/>
+                    <pic:cNvPicPr/>
+                  </pic:nvPicPr>
+                  <pic:blipFill>
+                    <a:blip r:embed="rId16" cstate="print">
+                      <a:extLst>
+                        <a:ext uri="{28A0092B-C50C-407E-A947-70E740481C1C}">
+                          <a14:useLocalDpi xmlns:a14="http://schemas.microsoft.com/office/drawing/2010/main" val="0"/>
+                        </a:ext>
+                      </a:extLst>
+                    </a:blip>
+                    <a:stretch>
+                      <a:fillRect/>
+                    </a:stretch>
+                  </pic:blipFill>
+                  <pic:spPr>
+                    <a:xfrm>
+                      <a:off x="0" y="0"/>
+                      <a:ext cx="5943600" cy="3343275"/>
+                    </a:xfrm>
+                    <a:prstGeom prst="rect">
+                      <a:avLst/>
+                    </a:prstGeom>
+                  </pic:spPr>
+                </pic:pic>
+              </a:graphicData>
+            </a:graphic>
+          </wp:inline>
+        </w:drawing>
+      </w:r>
+      <w:r>
+        <w:rPr>
+          <w:rFonts w:ascii="Arial" w:hAnsi="Arial" w:cs="Arial"/>
+          <w:noProof/>
+          <w:sz w:val="28"/>
+          <w:szCs w:val="28"/>
+          <w:lang w:val="en-GB" w:eastAsia="en-GB"/>
+        </w:rPr>
+        <w:drawing>
+          <wp:inline distT="0" distB="0" distL="0" distR="0">
+            <wp:extent cx="5943600" cy="3343275"/>
+            <wp:effectExtent l="0" t="0" r="0" b="9525"/>
+            <wp:docPr id="22" name="Picture 22"/>
+            <wp:cNvGraphicFramePr>
+              <a:graphicFrameLocks xmlns:a="http://schemas.openxmlformats.org/drawingml/2006/main" noChangeAspect="1"/>
+            </wp:cNvGraphicFramePr>
+            <a:graphic xmlns:a="http://schemas.openxmlformats.org/drawingml/2006/main">
+              <a:graphicData uri="http://schemas.openxmlformats.org/drawingml/2006/picture">
+                <pic:pic xmlns:pic="http://schemas.openxmlformats.org/drawingml/2006/picture">
+                  <pic:nvPicPr>
+                    <pic:cNvPr id="22" name="Notification.png"/>
+                    <pic:cNvPicPr/>
+                  </pic:nvPicPr>
+                  <pic:blipFill>
+                    <a:blip r:embed="rId17" cstate="print">
+                      <a:extLst>
+                        <a:ext uri="{28A0092B-C50C-407E-A947-70E740481C1C}">
+                          <a14:useLocalDpi xmlns:a14="http://schemas.microsoft.com/office/drawing/2010/main" val="0"/>
+                        </a:ext>
+                      </a:extLst>
+                    </a:blip>
+                    <a:stretch>
+                      <a:fillRect/>
+                    </a:stretch>
+                  </pic:blipFill>
+                  <pic:spPr>
+                    <a:xfrm>
+                      <a:off x="0" y="0"/>
+                      <a:ext cx="5943600" cy="3343275"/>
+                    </a:xfrm>
+                    <a:prstGeom prst="rect">
+                      <a:avLst/>
+                    </a:prstGeom>
+                  </pic:spPr>
+                </pic:pic>
+              </a:graphicData>
+            </a:graphic>
+          </wp:inline>
+        </w:drawing>
+      </w:r>
+      <w:r>
+        <w:rPr>
+          <w:rFonts w:ascii="Arial" w:hAnsi="Arial" w:cs="Arial"/>
+          <w:noProof/>
+          <w:sz w:val="28"/>
+          <w:szCs w:val="28"/>
+          <w:lang w:val="en-GB" w:eastAsia="en-GB"/>
+        </w:rPr>
+        <w:lastRenderedPageBreak/>
+        <w:drawing>
+          <wp:inline distT="0" distB="0" distL="0" distR="0">
+            <wp:extent cx="5943600" cy="3343275"/>
+            <wp:effectExtent l="0" t="0" r="0" b="9525"/>
+            <wp:docPr id="24" name="Picture 24"/>
+            <wp:cNvGraphicFramePr>
+              <a:graphicFrameLocks xmlns:a="http://schemas.openxmlformats.org/drawingml/2006/main" noChangeAspect="1"/>
+            </wp:cNvGraphicFramePr>
+            <a:graphic xmlns:a="http://schemas.openxmlformats.org/drawingml/2006/main">
+              <a:graphicData uri="http://schemas.openxmlformats.org/drawingml/2006/picture">
+                <pic:pic xmlns:pic="http://schemas.openxmlformats.org/drawingml/2006/picture">
+                  <pic:nvPicPr>
+                    <pic:cNvPr id="24" name="BMI.png"/>
+                    <pic:cNvPicPr/>
+                  </pic:nvPicPr>
+                  <pic:blipFill>
+                    <a:blip r:embed="rId18" cstate="print">
+                      <a:extLst>
+                        <a:ext uri="{28A0092B-C50C-407E-A947-70E740481C1C}">
+                          <a14:useLocalDpi xmlns:a14="http://schemas.microsoft.com/office/drawing/2010/main" val="0"/>
+                        </a:ext>
+                      </a:extLst>
+                    </a:blip>
+                    <a:stretch>
+                      <a:fillRect/>
+                    </a:stretch>
+                  </pic:blipFill>
+                  <pic:spPr>
+                    <a:xfrm>
+                      <a:off x="0" y="0"/>
+                      <a:ext cx="5943600" cy="3343275"/>
+                    </a:xfrm>
+                    <a:prstGeom prst="rect">
+                      <a:avLst/>
+                    </a:prstGeom>
+                  </pic:spPr>
+                </pic:pic>
+              </a:graphicData>
+            </a:graphic>
+          </wp:inline>
+        </w:drawing>
+      </w:r>
+      <w:r>
+        <w:rPr>
+          <w:rFonts w:ascii="Arial" w:hAnsi="Arial" w:cs="Arial"/>
+          <w:noProof/>
+          <w:sz w:val="28"/>
+          <w:szCs w:val="28"/>
+          <w:lang w:val="en-GB" w:eastAsia="en-GB"/>
+        </w:rPr>
+        <w:drawing>
+          <wp:inline distT="0" distB="0" distL="0" distR="0">
+            <wp:extent cx="5943600" cy="3343275"/>
+            <wp:effectExtent l="0" t="0" r="0" b="9525"/>
+            <wp:docPr id="25" name="Picture 25"/>
+            <wp:cNvGraphicFramePr>
+              <a:graphicFrameLocks xmlns:a="http://schemas.openxmlformats.org/drawingml/2006/main" noChangeAspect="1"/>
+            </wp:cNvGraphicFramePr>
+            <a:graphic xmlns:a="http://schemas.openxmlformats.org/drawingml/2006/main">
+              <a:graphicData uri="http://schemas.openxmlformats.org/drawingml/2006/picture">
+                <pic:pic xmlns:pic="http://schemas.openxmlformats.org/drawingml/2006/picture">
+                  <pic:nvPicPr>
+                    <pic:cNvPr id="25" name="Health.png"/>
+                    <pic:cNvPicPr/>
+                  </pic:nvPicPr>
+                  <pic:blipFill>
+                    <a:blip r:embed="rId19" cstate="print">
+                      <a:extLst>
+                        <a:ext uri="{28A0092B-C50C-407E-A947-70E740481C1C}">
+                          <a14:useLocalDpi xmlns:a14="http://schemas.microsoft.com/office/drawing/2010/main" val="0"/>
+                        </a:ext>
+                      </a:extLst>
+                    </a:blip>
+                    <a:stretch>
+                      <a:fillRect/>
+                    </a:stretch>
+                  </pic:blipFill>
+                  <pic:spPr>
+                    <a:xfrm>
+                      <a:off x="0" y="0"/>
+                      <a:ext cx="5943600" cy="3343275"/>
+                    </a:xfrm>
+                    <a:prstGeom prst="rect">
+                      <a:avLst/>
+                    </a:prstGeom>
+                  </pic:spPr>
+                </pic:pic>
+              </a:graphicData>
+            </a:graphic>
+          </wp:inline>
+        </w:drawing>
+      </w:r>
+      <w:r>
+        <w:rPr>
+          <w:rFonts w:ascii="Arial" w:hAnsi="Arial" w:cs="Arial"/>
+          <w:noProof/>
+          <w:sz w:val="28"/>
+          <w:szCs w:val="28"/>
+          <w:lang w:val="en-GB" w:eastAsia="en-GB"/>
+        </w:rPr>
+        <w:lastRenderedPageBreak/>
+        <w:drawing>
+          <wp:inline distT="0" distB="0" distL="0" distR="0">
+            <wp:extent cx="5943600" cy="3343275"/>
+            <wp:effectExtent l="0" t="0" r="0" b="9525"/>
+            <wp:docPr id="27" name="Picture 27"/>
+            <wp:cNvGraphicFramePr>
+              <a:graphicFrameLocks xmlns:a="http://schemas.openxmlformats.org/drawingml/2006/main" noChangeAspect="1"/>
+            </wp:cNvGraphicFramePr>
+            <a:graphic xmlns:a="http://schemas.openxmlformats.org/drawingml/2006/main">
+              <a:graphicData uri="http://schemas.openxmlformats.org/drawingml/2006/picture">
+                <pic:pic xmlns:pic="http://schemas.openxmlformats.org/drawingml/2006/picture">
+                  <pic:nvPicPr>
+                    <pic:cNvPr id="27" name="ATTCHECKOUT.png"/>
+                    <pic:cNvPicPr/>
+                  </pic:nvPicPr>
+                  <pic:blipFill>
+                    <a:blip r:embed="rId20" cstate="print">
+                      <a:extLst>
+                        <a:ext uri="{28A0092B-C50C-407E-A947-70E740481C1C}">
+                          <a14:useLocalDpi xmlns:a14="http://schemas.microsoft.com/office/drawing/2010/main" val="0"/>
+                        </a:ext>
+                      </a:extLst>
+                    </a:blip>
+                    <a:stretch>
+                      <a:fillRect/>
+                    </a:stretch>
+                  </pic:blipFill>
+                  <pic:spPr>
+                    <a:xfrm>
+                      <a:off x="0" y="0"/>
+                      <a:ext cx="5943600" cy="3343275"/>
+                    </a:xfrm>
+                    <a:prstGeom prst="rect">
+                      <a:avLst/>
+                    </a:prstGeom>
+                  </pic:spPr>
+                </pic:pic>
+              </a:graphicData>
+            </a:graphic>
+          </wp:inline>
+        </w:drawing>
+      </w:r>
+      <w:r>
+        <w:rPr>
+          <w:rFonts w:ascii="Arial" w:hAnsi="Arial" w:cs="Arial"/>
+          <w:noProof/>
+          <w:sz w:val="28"/>
+          <w:szCs w:val="28"/>
+          <w:lang w:val="en-GB" w:eastAsia="en-GB"/>
+        </w:rPr>
+        <w:drawing>
+          <wp:inline distT="0" distB="0" distL="0" distR="0">
+            <wp:extent cx="5943600" cy="3343275"/>
+            <wp:effectExtent l="0" t="0" r="0" b="9525"/>
+            <wp:docPr id="28" name="Picture 28"/>
+            <wp:cNvGraphicFramePr>
+              <a:graphicFrameLocks xmlns:a="http://schemas.openxmlformats.org/drawingml/2006/main" noChangeAspect="1"/>
+            </wp:cNvGraphicFramePr>
+            <a:graphic xmlns:a="http://schemas.openxmlformats.org/drawingml/2006/main">
+              <a:graphicData uri="http://schemas.openxmlformats.org/drawingml/2006/picture">
+                <pic:pic xmlns:pic="http://schemas.openxmlformats.org/drawingml/2006/picture">
+                  <pic:nvPicPr>
+                    <pic:cNvPr id="28" name="ATTENDANCE.png"/>
+                    <pic:cNvPicPr/>
+                  </pic:nvPicPr>
+                  <pic:blipFill>
+                    <a:blip r:embed="rId21" cstate="print">
+                      <a:extLst>
+                        <a:ext uri="{28A0092B-C50C-407E-A947-70E740481C1C}">
+                          <a14:useLocalDpi xmlns:a14="http://schemas.microsoft.com/office/drawing/2010/main" val="0"/>
+                        </a:ext>
+                      </a:extLst>
+                    </a:blip>
+                    <a:stretch>
+                      <a:fillRect/>
+                    </a:stretch>
+                  </pic:blipFill>
+                  <pic:spPr>
+                    <a:xfrm>
+                      <a:off x="0" y="0"/>
+                      <a:ext cx="5943600" cy="3343275"/>
+                    </a:xfrm>
+                    <a:prstGeom prst="rect">
+                      <a:avLst/>
+                    </a:prstGeom>
+                  </pic:spPr>
+                </pic:pic>
+              </a:graphicData>
+            </a:graphic>
+          </wp:inline>
+        </w:drawing>
+      </w:r>
+      <w:r>
+        <w:rPr>
+          <w:rFonts w:ascii="Arial" w:hAnsi="Arial" w:cs="Arial"/>
+          <w:noProof/>
+          <w:sz w:val="28"/>
+          <w:szCs w:val="28"/>
+          <w:lang w:val="en-GB" w:eastAsia="en-GB"/>
+        </w:rPr>
+        <w:lastRenderedPageBreak/>
+        <w:drawing>
+          <wp:inline distT="0" distB="0" distL="0" distR="0">
+            <wp:extent cx="5943600" cy="7835265"/>
+            <wp:effectExtent l="0" t="0" r="0" b="0"/>
+            <wp:docPr id="31" name="Picture 31"/>
+            <wp:cNvGraphicFramePr>
+              <a:graphicFrameLocks xmlns:a="http://schemas.openxmlformats.org/drawingml/2006/main" noChangeAspect="1"/>
+            </wp:cNvGraphicFramePr>
+            <a:graphic xmlns:a="http://schemas.openxmlformats.org/drawingml/2006/main">
+              <a:graphicData uri="http://schemas.openxmlformats.org/drawingml/2006/picture">
+                <pic:pic xmlns:pic="http://schemas.openxmlformats.org/drawingml/2006/picture">
+                  <pic:nvPicPr>
+                    <pic:cNvPr id="31" name="Admin_DASH.jpg"/>
+                    <pic:cNvPicPr/>
+                  </pic:nvPicPr>
+                  <pic:blipFill>
+                    <a:blip r:embed="rId22" cstate="print">
+                      <a:extLst>
+                        <a:ext uri="{28A0092B-C50C-407E-A947-70E740481C1C}">
+                          <a14:useLocalDpi xmlns:a14="http://schemas.microsoft.com/office/drawing/2010/main" val="0"/>
+                        </a:ext>
+                      </a:extLst>
+                    </a:blip>
+                    <a:stretch>
+                      <a:fillRect/>
+                    </a:stretch>
+                  </pic:blipFill>
+                  <pic:spPr>
+                    <a:xfrm>
+                      <a:off x="0" y="0"/>
+                      <a:ext cx="5943600" cy="7835265"/>
+                    </a:xfrm>
+                    <a:prstGeom prst="rect">
+                      <a:avLst/>
+                    </a:prstGeom>
+                  </pic:spPr>
+                </pic:pic>
+              </a:graphicData>
+            </a:graphic>
+          </wp:inline>
+        </w:drawing>
+      </w:r>
+      <w:r>
+        <w:rPr>
+          <w:rFonts w:ascii="Arial" w:hAnsi="Arial" w:cs="Arial"/>
+          <w:noProof/>
+          <w:sz w:val="28"/>
+          <w:szCs w:val="28"/>
+          <w:lang w:val="en-GB" w:eastAsia="en-GB"/>
+        </w:rPr>
+        <w:lastRenderedPageBreak/>
+        <w:drawing>
+          <wp:inline distT="0" distB="0" distL="0" distR="0">
+            <wp:extent cx="5943600" cy="4244975"/>
+            <wp:effectExtent l="0" t="0" r="0" b="3175"/>
+            <wp:docPr id="32" name="Picture 32"/>
+            <wp:cNvGraphicFramePr>
+              <a:graphicFrameLocks xmlns:a="http://schemas.openxmlformats.org/drawingml/2006/main" noChangeAspect="1"/>
+            </wp:cNvGraphicFramePr>
+            <a:graphic xmlns:a="http://schemas.openxmlformats.org/drawingml/2006/main">
+              <a:graphicData uri="http://schemas.openxmlformats.org/drawingml/2006/picture">
+                <pic:pic xmlns:pic="http://schemas.openxmlformats.org/drawingml/2006/picture">
+                  <pic:nvPicPr>
+                    <pic:cNvPr id="32" name="AdminPLANS.jpg"/>
+                    <pic:cNvPicPr/>
+                  </pic:nvPicPr>
+                  <pic:blipFill>
+                    <a:blip r:embed="rId23" cstate="print">
+                      <a:extLst>
+                        <a:ext uri="{28A0092B-C50C-407E-A947-70E740481C1C}">
+                          <a14:useLocalDpi xmlns:a14="http://schemas.microsoft.com/office/drawing/2010/main" val="0"/>
+                        </a:ext>
+                      </a:extLst>
+                    </a:blip>
+                    <a:stretch>
+                      <a:fillRect/>
+                    </a:stretch>
+                  </pic:blipFill>
+                  <pic:spPr>
+                    <a:xfrm>
+                      <a:off x="0" y="0"/>
+                      <a:ext cx="5943600" cy="4244975"/>
+                    </a:xfrm>
+                    <a:prstGeom prst="rect">
+                      <a:avLst/>
+                    </a:prstGeom>
+                  </pic:spPr>
+                </pic:pic>
+              </a:graphicData>
+            </a:graphic>
+          </wp:inline>
+        </w:drawing>
+      </w:r>
+      <w:r>
+        <w:rPr>
+          <w:rFonts w:ascii="Arial" w:hAnsi="Arial" w:cs="Arial"/>
+          <w:noProof/>
+          <w:sz w:val="28"/>
+          <w:szCs w:val="28"/>
+          <w:lang w:val="en-GB" w:eastAsia="en-GB"/>
+        </w:rPr>
+        <w:lastRenderedPageBreak/>
+        <w:drawing>
+          <wp:inline distT="0" distB="0" distL="0" distR="0">
+            <wp:extent cx="5943600" cy="6235065"/>
+            <wp:effectExtent l="0" t="0" r="0" b="0"/>
+            <wp:docPr id="33" name="Picture 33"/>
+            <wp:cNvGraphicFramePr>
+              <a:graphicFrameLocks xmlns:a="http://schemas.openxmlformats.org/drawingml/2006/main" noChangeAspect="1"/>
+            </wp:cNvGraphicFramePr>
+            <a:graphic xmlns:a="http://schemas.openxmlformats.org/drawingml/2006/main">
+              <a:graphicData uri="http://schemas.openxmlformats.org/drawingml/2006/picture">
+                <pic:pic xmlns:pic="http://schemas.openxmlformats.org/drawingml/2006/picture">
+                  <pic:nvPicPr>
+                    <pic:cNvPr id="33" name="AdminUSERview.jpg"/>
+                    <pic:cNvPicPr/>
+                  </pic:nvPicPr>
+                  <pic:blipFill>
+                    <a:blip r:embed="rId24" cstate="print">
+                      <a:extLst>
+                        <a:ext uri="{28A0092B-C50C-407E-A947-70E740481C1C}">
+                          <a14:useLocalDpi xmlns:a14="http://schemas.microsoft.com/office/drawing/2010/main" val="0"/>
+                        </a:ext>
+                      </a:extLst>
+                    </a:blip>
+                    <a:stretch>
+                      <a:fillRect/>
+                    </a:stretch>
+                  </pic:blipFill>
+                  <pic:spPr>
+                    <a:xfrm>
+                      <a:off x="0" y="0"/>
+                      <a:ext cx="5943600" cy="6235065"/>
+                    </a:xfrm>
+                    <a:prstGeom prst="rect">
+                      <a:avLst/>
+                    </a:prstGeom>
+                  </pic:spPr>
+                </pic:pic>
+              </a:graphicData>
+            </a:graphic>
+          </wp:inline>
+        </w:drawing>
+      </w:r>
+      <w:r>
+        <w:rPr>
+          <w:rFonts w:ascii="Arial" w:hAnsi="Arial" w:cs="Arial"/>
+          <w:noProof/>
+          <w:sz w:val="28"/>
+          <w:szCs w:val="28"/>
+          <w:lang w:val="en-GB" w:eastAsia="en-GB"/>
+        </w:rPr>
+        <w:lastRenderedPageBreak/>
+        <w:drawing>
+          <wp:inline distT="0" distB="0" distL="0" distR="0">
+            <wp:extent cx="5943600" cy="3008630"/>
+            <wp:effectExtent l="0" t="0" r="0" b="1270"/>
+            <wp:docPr id="34" name="Picture 34"/>
+            <wp:cNvGraphicFramePr>
+              <a:graphicFrameLocks xmlns:a="http://schemas.openxmlformats.org/drawingml/2006/main" noChangeAspect="1"/>
+            </wp:cNvGraphicFramePr>
+            <a:graphic xmlns:a="http://schemas.openxmlformats.org/drawingml/2006/main">
+              <a:graphicData uri="http://schemas.openxmlformats.org/drawingml/2006/picture">
+                <pic:pic xmlns:pic="http://schemas.openxmlformats.org/drawingml/2006/picture">
+                  <pic:nvPicPr>
+                    <pic:cNvPr id="34" name="createPLANS.jpg"/>
+                    <pic:cNvPicPr/>
+                  </pic:nvPicPr>
+                  <pic:blipFill>
+                    <a:blip r:embed="rId25" cstate="print">
+                      <a:extLst>
+                        <a:ext uri="{28A0092B-C50C-407E-A947-70E740481C1C}">
+                          <a14:useLocalDpi xmlns:a14="http://schemas.microsoft.com/office/drawing/2010/main" val="0"/>
+                        </a:ext>
+                      </a:extLst>
+                    </a:blip>
+                    <a:stretch>
+                      <a:fillRect/>
+                    </a:stretch>
+                  </pic:blipFill>
+                  <pic:spPr>
+                    <a:xfrm>
+                      <a:off x="0" y="0"/>
+                      <a:ext cx="5943600" cy="3008630"/>
+                    </a:xfrm>
+                    <a:prstGeom prst="rect">
+                      <a:avLst/>
+                    </a:prstGeom>
+                  </pic:spPr>
+                </pic:pic>
+              </a:graphicData>
+            </a:graphic>
+          </wp:inline>
+        </w:drawing>
+      </w:r>
+      <w:r>
+        <w:rPr>
+          <w:rFonts w:ascii="Arial" w:hAnsi="Arial" w:cs="Arial"/>
+          <w:noProof/>
+          <w:sz w:val="28"/>
+          <w:szCs w:val="28"/>
+          <w:lang w:val="en-GB" w:eastAsia="en-GB"/>
+        </w:rPr>
+        <w:drawing>
+          <wp:inline distT="0" distB="0" distL="0" distR="0">
+            <wp:extent cx="5943600" cy="4462145"/>
+            <wp:effectExtent l="0" t="0" r="0" b="0"/>
+            <wp:docPr id="36" name="Picture 36"/>
+            <wp:cNvGraphicFramePr>
+              <a:graphicFrameLocks xmlns:a="http://schemas.openxmlformats.org/drawingml/2006/main" noChangeAspect="1"/>
+            </wp:cNvGraphicFramePr>
+            <a:graphic xmlns:a="http://schemas.openxmlformats.org/drawingml/2006/main">
+              <a:graphicData uri="http://schemas.openxmlformats.org/drawingml/2006/picture">
+                <pic:pic xmlns:pic="http://schemas.openxmlformats.org/drawingml/2006/picture">
+                  <pic:nvPicPr>
+                    <pic:cNvPr id="36" name="ATDS.png"/>
+                    <pic:cNvPicPr/>
+                  </pic:nvPicPr>
+                  <pic:blipFill>
+                    <a:blip r:embed="rId26">
+                      <a:extLst>
+                        <a:ext uri="{28A0092B-C50C-407E-A947-70E740481C1C}">
+                          <a14:useLocalDpi xmlns:a14="http://schemas.microsoft.com/office/drawing/2010/main" val="0"/>
+                        </a:ext>
+                      </a:extLst>
+                    </a:blip>
+                    <a:stretch>
+                      <a:fillRect/>
+                    </a:stretch>
+                  </pic:blipFill>
+                  <pic:spPr>
+                    <a:xfrm>
+                      <a:off x="0" y="0"/>
+                      <a:ext cx="5943600" cy="4462145"/>
+                    </a:xfrm>
+                    <a:prstGeom prst="rect">
+                      <a:avLst/>
+                    </a:prstGeom>
+                  </pic:spPr>
+                </pic:pic>
+              </a:graphicData>
+            </a:graphic>
+          </wp:inline>
+        </w:drawing>
+      </w:r>
+      <w:bookmarkStart w:id="0" w:name="_GoBack"/>
+      <w:r>
+        <w:rPr>
+          <w:rFonts w:ascii="Arial" w:hAnsi="Arial" w:cs="Arial"/>
+          <w:noProof/>
+          <w:sz w:val="28"/>
+          <w:szCs w:val="28"/>
+          <w:lang w:val="en-GB" w:eastAsia="en-GB"/>
+        </w:rPr>
+        <w:lastRenderedPageBreak/>
+        <w:drawing>
+          <wp:inline distT="0" distB="0" distL="0" distR="0">
+            <wp:extent cx="5943600" cy="3071495"/>
+            <wp:effectExtent l="0" t="0" r="0" b="0"/>
+            <wp:docPr id="37" name="Picture 37"/>
+            <wp:cNvGraphicFramePr>
+              <a:graphicFrameLocks xmlns:a="http://schemas.openxmlformats.org/drawingml/2006/main" noChangeAspect="1"/>
+            </wp:cNvGraphicFramePr>
+            <a:graphic xmlns:a="http://schemas.openxmlformats.org/drawingml/2006/main">
+              <a:graphicData uri="http://schemas.openxmlformats.org/drawingml/2006/picture">
+                <pic:pic xmlns:pic="http://schemas.openxmlformats.org/drawingml/2006/picture">
+                  <pic:nvPicPr>
+                    <pic:cNvPr id="37" name="AttendanceSheet.png"/>
+                    <pic:cNvPicPr/>
+                  </pic:nvPicPr>
+                  <pic:blipFill>
+                    <a:blip r:embed="rId27" cstate="print">
+                      <a:extLst>
+                        <a:ext uri="{28A0092B-C50C-407E-A947-70E740481C1C}">
+                          <a14:useLocalDpi xmlns:a14="http://schemas.microsoft.com/office/drawing/2010/main" val="0"/>
+                        </a:ext>
+                      </a:extLst>
+                    </a:blip>
+                    <a:stretch>
+                      <a:fillRect/>
+                    </a:stretch>
+                  </pic:blipFill>
+                  <pic:spPr>
+                    <a:xfrm>
+                      <a:off x="0" y="0"/>
+                      <a:ext cx="5943600" cy="3071495"/>
+                    </a:xfrm>
+                    <a:prstGeom prst="rect">
+                      <a:avLst/>
+                    </a:prstGeom>
+                  </pic:spPr>
+                </pic:pic>
+              </a:graphicData>
+            </a:graphic>
+          </wp:inline>
+        </w:drawing>
+      </w:r>
+      <w:bookmarkEnd w:id="0"/>
     </w:p>
     <w:sectPr>
       <w:pgSz w:w="12240" w:h="15840"/>
@@ -9123,6 +10461,7 @@
   <w:style w:type="character" w:default="1" w:styleId="DefaultParagraphFont">
     <w:name w:val="Default Paragraph Font"/>
     <w:uiPriority w:val="1"/>
+    <w:semiHidden/>
     <w:unhideWhenUsed/>
   </w:style>
   <w:style w:type="table" w:default="1" w:styleId="TableNormal">
@@ -9453,7 +10792,7 @@
 </file>
 
 <file path=customXml/itemProps1.xml><?xml version="1.0" encoding="utf-8"?>
-<ds:datastoreItem xmlns:ds="http://schemas.openxmlformats.org/officeDocument/2006/customXml" ds:itemID="{D3E8FBFD-FD87-4EA2-B5AE-B059EBBF944F}">
+<ds:datastoreItem xmlns:ds="http://schemas.openxmlformats.org/officeDocument/2006/customXml" ds:itemID="{87AEF53C-9D0B-456D-8269-6EE69D3015BC}">
   <ds:schemaRefs>
     <ds:schemaRef ds:uri="http://schemas.openxmlformats.org/officeDocument/2006/bibliography"/>
   </ds:schemaRefs>

</xml_diff>